<commit_message>
update word ref file
</commit_message>
<xml_diff>
--- a/resources/cb_reference.docx
+++ b/resources/cb_reference.docx
@@ -4,302 +4,10 @@
   <w:body>
     <w:p>
       <w:pPr>
-        <w:pStyle w:val="Title"/>
+        <w:pStyle w:val="Heading1"/>
       </w:pPr>
       <w:r>
-        <w:t xml:space="preserve"> Title </w:t>
-      </w:r>
-    </w:p>
-    <w:p>
-      <w:pPr>
-        <w:pStyle w:val="Subtitle"/>
-      </w:pPr>
-      <w:r>
-        <w:t xml:space="preserve"> Subtitle </w:t>
-      </w:r>
-    </w:p>
-    <w:p>
-      <w:pPr>
-        <w:pStyle w:val="Author"/>
-      </w:pPr>
-      <w:r>
-        <w:t xml:space="preserve"> Author </w:t>
-      </w:r>
-    </w:p>
-    <w:p>
-      <w:pPr>
-        <w:pStyle w:val="Date"/>
-      </w:pPr>
-      <w:r>
-        <w:t xml:space="preserve"> Date </w:t>
-      </w:r>
-    </w:p>
-    <w:p>
-      <w:pPr>
-        <w:pStyle w:val="Abstract"/>
-      </w:pPr>
-      <w:r>
-        <w:t xml:space="preserve"> Abstract </w:t>
-      </w:r>
-    </w:p>
-    <w:p>
-      <w:pPr>
-        <w:pStyle w:val="Heading1"/>
-      </w:pPr>
-      <w:bookmarkStart w:id="0" w:name="heading-1"/>
-      <w:r>
-        <w:t xml:space="preserve"> Heading 1 </w:t>
-      </w:r>
-      <w:bookmarkEnd w:id="0"/>
-    </w:p>
-    <w:p>
-      <w:pPr>
-        <w:pStyle w:val="Heading2"/>
-      </w:pPr>
-      <w:bookmarkStart w:id="1" w:name="heading-2"/>
-      <w:r>
-        <w:t xml:space="preserve"> Heading 2 </w:t>
-      </w:r>
-      <w:bookmarkEnd w:id="1"/>
-    </w:p>
-    <w:p>
-      <w:pPr>
-        <w:pStyle w:val="Heading3"/>
-      </w:pPr>
-      <w:bookmarkStart w:id="2" w:name="heading-3"/>
-      <w:r>
-        <w:t xml:space="preserve"> Heading 3 </w:t>
-      </w:r>
-      <w:bookmarkEnd w:id="2"/>
-    </w:p>
-    <w:p>
-      <w:pPr>
-        <w:pStyle w:val="Heading4"/>
-      </w:pPr>
-      <w:bookmarkStart w:id="3" w:name="heading-4"/>
-      <w:r>
-        <w:t xml:space="preserve"> Heading 4 </w:t>
-      </w:r>
-      <w:bookmarkEnd w:id="3"/>
-    </w:p>
-    <w:p>
-      <w:pPr>
-        <w:pStyle w:val="Heading5"/>
-      </w:pPr>
-      <w:bookmarkStart w:id="4" w:name="heading-5"/>
-      <w:r>
-        <w:t xml:space="preserve"> Heading 5 </w:t>
-      </w:r>
-      <w:bookmarkEnd w:id="4"/>
-    </w:p>
-    <w:p>
-      <w:pPr>
-        <w:pStyle w:val="Heading6"/>
-      </w:pPr>
-      <w:bookmarkStart w:id="5" w:name="heading-6"/>
-      <w:r>
-        <w:t xml:space="preserve"> Heading 6 </w:t>
-      </w:r>
-      <w:bookmarkEnd w:id="5"/>
-    </w:p>
-    <w:p>
-      <w:pPr>
-        <w:pStyle w:val="Heading7"/>
-      </w:pPr>
-      <w:bookmarkStart w:id="6" w:name="heading-7"/>
-      <w:r>
-        <w:t xml:space="preserve"> Heading 7 </w:t>
-      </w:r>
-      <w:bookmarkEnd w:id="6"/>
-    </w:p>
-    <w:p>
-      <w:pPr>
-        <w:pStyle w:val="Heading8"/>
-      </w:pPr>
-      <w:bookmarkStart w:id="7" w:name="heading-8"/>
-      <w:r>
-        <w:t xml:space="preserve"> Heading 8 </w:t>
-      </w:r>
-      <w:bookmarkEnd w:id="7"/>
-    </w:p>
-    <w:p>
-      <w:pPr>
-        <w:pStyle w:val="Heading9"/>
-      </w:pPr>
-      <w:bookmarkStart w:id="8" w:name="heading-9"/>
-      <w:r>
-        <w:t xml:space="preserve"> Heading 9 </w:t>
-      </w:r>
-      <w:bookmarkEnd w:id="8"/>
-    </w:p>
-    <w:p>
-      <w:pPr>
-        <w:pStyle w:val="FirstParagraph"/>
-      </w:pPr>
-      <w:r>
-        <w:t xml:space="preserve"> First Paragraph. </w:t>
-      </w:r>
-    </w:p>
-    <w:p>
-      <w:pPr>
-        <w:pStyle w:val="BodyText"/>
-      </w:pPr>
-      <w:r>
-        <w:t xml:space="preserve"> Body Text. Body Text Char.    </w:t>
-      </w:r>
-      <w:r>
-        <w:rPr>
-          <w:rStyle w:val="VerbatimChar"/>
-        </w:rPr>
-        <w:t xml:space="preserve"> Verbatim Char </w:t>
-      </w:r>
-      <w:r>
-        <w:t xml:space="preserve"> .    </w:t>
-      </w:r>
-      <w:hyperlink r:id="rId7">
-        <w:r>
-          <w:rPr>
-            <w:rStyle w:val="Hyperlink"/>
-          </w:rPr>
-          <w:t xml:space="preserve"> Hyperlink </w:t>
-        </w:r>
-      </w:hyperlink>
-      <w:r>
-        <w:t xml:space="preserve"> .     Footnote. </w:t>
-      </w:r>
-      <w:r>
-        <w:rPr>
-          <w:rStyle w:val="FootnoteReference"/>
-        </w:rPr>
-        <w:footnoteReference w:id="1"/>
-      </w:r>
-    </w:p>
-    <w:p>
-      <w:pPr>
-        <w:pStyle w:val="BlockText"/>
-      </w:pPr>
-      <w:r>
-        <w:t xml:space="preserve"> Block Text. </w:t>
-      </w:r>
-    </w:p>
-    <w:p>
-      <w:pPr>
-        <w:pStyle w:val="TableCaption"/>
-      </w:pPr>
-      <w:r>
-        <w:t xml:space="preserve"> Table caption. </w:t>
-      </w:r>
-    </w:p>
-    <w:tbl>
-      <w:tblPr>
-        <w:tblStyle w:val="Table"/>
-        <w:tblW w:w="0" w:type="pct"/>
-        <w:tblLook w:val="07E0" w:firstRow="1" w:lastRow="1" w:firstColumn="1" w:lastColumn="1" w:noHBand="1" w:noVBand="1"/>
-        <w:tblCaption w:val="Table caption."/>
-      </w:tblPr>
-      <w:tblGrid>
-        <w:gridCol w:w="842"/>
-        <w:gridCol w:w="842"/>
-      </w:tblGrid>
-      <w:tr>
-        <w:trPr>
-          <w:cnfStyle w:val="100000000000" w:firstRow="1" w:lastRow="0" w:firstColumn="0" w:lastColumn="0" w:oddVBand="0" w:evenVBand="0" w:oddHBand="0" w:evenHBand="0" w:firstRowFirstColumn="0" w:firstRowLastColumn="0" w:lastRowFirstColumn="0" w:lastRowLastColumn="0"/>
-        </w:trPr>
-        <w:tc>
-          <w:tcPr>
-            <w:tcW w:w="0" w:type="auto"/>
-          </w:tcPr>
-          <w:p>
-            <w:pPr>
-              <w:pStyle w:val="Compact"/>
-            </w:pPr>
-            <w:r>
-              <w:t xml:space="preserve"> Table </w:t>
-            </w:r>
-          </w:p>
-        </w:tc>
-        <w:tc>
-          <w:tcPr>
-            <w:tcW w:w="0" w:type="auto"/>
-          </w:tcPr>
-          <w:p>
-            <w:pPr>
-              <w:pStyle w:val="Compact"/>
-            </w:pPr>
-            <w:r>
-              <w:t xml:space="preserve"> Table </w:t>
-            </w:r>
-          </w:p>
-        </w:tc>
-      </w:tr>
-      <w:tr>
-        <w:tc>
-          <w:tcPr>
-            <w:tcW w:w="0" w:type="auto"/>
-          </w:tcPr>
-          <w:p>
-            <w:pPr>
-              <w:pStyle w:val="Compact"/>
-            </w:pPr>
-            <w:r>
-              <w:t xml:space="preserve"> 1 </w:t>
-            </w:r>
-          </w:p>
-        </w:tc>
-        <w:tc>
-          <w:tcPr>
-            <w:tcW w:w="0" w:type="auto"/>
-          </w:tcPr>
-          <w:p>
-            <w:pPr>
-              <w:pStyle w:val="Compact"/>
-            </w:pPr>
-            <w:r>
-              <w:t xml:space="preserve"> 2 </w:t>
-            </w:r>
-          </w:p>
-        </w:tc>
-      </w:tr>
-    </w:tbl>
-    <w:p>
-      <w:pPr>
-        <w:pStyle w:val="ImageCaption"/>
-      </w:pPr>
-      <w:r>
-        <w:t xml:space="preserve"> Image Caption </w:t>
-      </w:r>
-    </w:p>
-    <w:p>
-      <w:pPr>
-        <w:pStyle w:val="DefinitionTerm"/>
-      </w:pPr>
-      <w:r>
-        <w:t xml:space="preserve"> DefinitionTerm </w:t>
-      </w:r>
-    </w:p>
-    <w:p>
-      <w:pPr>
-        <w:pStyle w:val="Definition"/>
-      </w:pPr>
-      <w:r>
-        <w:t xml:space="preserve"> Definition </w:t>
-      </w:r>
-    </w:p>
-    <w:p>
-      <w:pPr>
-        <w:pStyle w:val="DefinitionTerm"/>
-      </w:pPr>
-      <w:r>
-        <w:lastRenderedPageBreak/>
-        <w:t xml:space="preserve"> DefinitionTerm </w:t>
-      </w:r>
-    </w:p>
-    <w:p>
-      <w:pPr>
-        <w:pStyle w:val="Definition"/>
-      </w:pPr>
-      <w:r>
-        <w:t xml:space="preserve"> Definition </w:t>
+        <w:t xml:space="preserve"> </w:t>
       </w:r>
     </w:p>
     <w:sectPr>
@@ -349,22 +57,6 @@
     <w:p>
       <w:r>
         <w:continuationSeparator/>
-      </w:r>
-    </w:p>
-  </w:footnote>
-  <w:footnote w:id="1">
-    <w:p>
-      <w:pPr>
-        <w:pStyle w:val="FootnoteText"/>
-      </w:pPr>
-      <w:r>
-        <w:rPr>
-          <w:rStyle w:val="FootnoteReference"/>
-        </w:rPr>
-        <w:footnoteRef/>
-      </w:r>
-      <w:r>
-        <w:t xml:space="preserve"> Footnote Text.</w:t>
       </w:r>
     </w:p>
   </w:footnote>
@@ -853,6 +545,13 @@
     <w:lsdException w:name="Placeholder Text" w:semiHidden="1"/>
     <w:lsdException w:name="Light Shading"/>
     <w:lsdException w:name="Light List"/>
+    <w:lsdException w:name="Light Grid"/>
+    <w:lsdException w:name="Medium Shading 1"/>
+    <w:lsdException w:name="Medium Shading 2"/>
+    <w:lsdException w:name="Medium List 1"/>
+    <w:lsdException w:name="Medium List 2"/>
+    <w:lsdException w:name="Medium Grid 1"/>
+    <w:lsdException w:name="Medium Grid 2"/>
     <w:lsdException w:name="Medium Grid 3"/>
     <w:lsdException w:name="Dark List"/>
     <w:lsdException w:name="Colorful Shading"/>
@@ -1049,77 +748,83 @@
   <w:style w:type="paragraph" w:default="1" w:styleId="Normal">
     <w:name w:val="Normal"/>
     <w:qFormat/>
+    <w:rsid w:val="00DE5D17"/>
+    <w:rPr>
+      <w:rFonts w:ascii="Arial" w:hAnsi="Arial"/>
+      <w:sz w:val="22"/>
+    </w:rPr>
   </w:style>
   <w:style w:type="paragraph" w:styleId="Heading1">
     <w:name w:val="heading 1"/>
     <w:basedOn w:val="Normal"/>
-    <w:next w:val="BodyText"/>
+    <w:next w:val="Normal"/>
     <w:uiPriority w:val="9"/>
     <w:qFormat/>
-    <w:rsid w:val="002179B5"/>
+    <w:rsid w:val="00DE5D17"/>
     <w:pPr>
       <w:keepNext/>
       <w:keepLines/>
-      <w:spacing w:before="480" w:after="0"/>
+      <w:spacing w:after="120"/>
       <w:outlineLvl w:val="0"/>
     </w:pPr>
     <w:rPr>
-      <w:rFonts w:asciiTheme="majorHAnsi" w:eastAsiaTheme="majorEastAsia" w:hAnsiTheme="majorHAnsi" w:cstheme="majorBidi"/>
+      <w:rFonts w:eastAsiaTheme="majorEastAsia" w:cstheme="majorBidi"/>
       <w:b/>
       <w:bCs/>
+      <w:i/>
       <w:color w:val="000000" w:themeColor="text1"/>
-      <w:sz w:val="32"/>
       <w:szCs w:val="32"/>
+      <w:u w:val="single"/>
     </w:rPr>
   </w:style>
   <w:style w:type="paragraph" w:styleId="Heading2">
     <w:name w:val="heading 2"/>
     <w:basedOn w:val="Normal"/>
-    <w:next w:val="BodyText"/>
+    <w:next w:val="Normal"/>
     <w:uiPriority w:val="9"/>
     <w:unhideWhenUsed/>
     <w:qFormat/>
-    <w:rsid w:val="002179B5"/>
+    <w:rsid w:val="00DE5D17"/>
     <w:pPr>
       <w:keepNext/>
       <w:keepLines/>
-      <w:spacing w:before="200" w:after="0"/>
+      <w:spacing w:after="120"/>
       <w:outlineLvl w:val="1"/>
     </w:pPr>
     <w:rPr>
-      <w:rFonts w:asciiTheme="majorHAnsi" w:eastAsiaTheme="majorEastAsia" w:hAnsiTheme="majorHAnsi" w:cstheme="majorBidi"/>
-      <w:b/>
+      <w:rFonts w:eastAsiaTheme="majorEastAsia" w:cstheme="majorBidi"/>
       <w:bCs/>
+      <w:i/>
       <w:color w:val="000000" w:themeColor="text1"/>
-      <w:sz w:val="28"/>
       <w:szCs w:val="28"/>
+      <w:u w:val="single"/>
     </w:rPr>
   </w:style>
   <w:style w:type="paragraph" w:styleId="Heading3">
     <w:name w:val="heading 3"/>
     <w:basedOn w:val="Normal"/>
-    <w:next w:val="BodyText"/>
+    <w:next w:val="Normal"/>
     <w:uiPriority w:val="9"/>
     <w:unhideWhenUsed/>
     <w:qFormat/>
-    <w:rsid w:val="002179B5"/>
+    <w:rsid w:val="00DE5D17"/>
     <w:pPr>
       <w:keepNext/>
       <w:keepLines/>
-      <w:spacing w:before="200" w:after="0"/>
+      <w:spacing w:after="120"/>
       <w:outlineLvl w:val="2"/>
     </w:pPr>
     <w:rPr>
-      <w:rFonts w:asciiTheme="majorHAnsi" w:eastAsiaTheme="majorEastAsia" w:hAnsiTheme="majorHAnsi" w:cstheme="majorBidi"/>
-      <w:b/>
+      <w:rFonts w:eastAsiaTheme="majorEastAsia" w:cstheme="majorBidi"/>
       <w:bCs/>
+      <w:i/>
       <w:color w:val="000000" w:themeColor="text1"/>
     </w:rPr>
   </w:style>
   <w:style w:type="paragraph" w:styleId="Heading4">
     <w:name w:val="heading 4"/>
     <w:basedOn w:val="Normal"/>
-    <w:next w:val="BodyText"/>
+    <w:next w:val="Normal"/>
     <w:uiPriority w:val="9"/>
     <w:unhideWhenUsed/>
     <w:qFormat/>
@@ -1140,7 +845,7 @@
   <w:style w:type="paragraph" w:styleId="Heading5">
     <w:name w:val="heading 5"/>
     <w:basedOn w:val="Normal"/>
-    <w:next w:val="BodyText"/>
+    <w:next w:val="Normal"/>
     <w:uiPriority w:val="9"/>
     <w:unhideWhenUsed/>
     <w:qFormat/>
@@ -1160,7 +865,7 @@
   <w:style w:type="paragraph" w:styleId="Heading6">
     <w:name w:val="heading 6"/>
     <w:basedOn w:val="Normal"/>
-    <w:next w:val="BodyText"/>
+    <w:next w:val="Normal"/>
     <w:uiPriority w:val="9"/>
     <w:unhideWhenUsed/>
     <w:qFormat/>
@@ -1178,7 +883,7 @@
   <w:style w:type="paragraph" w:styleId="Heading7">
     <w:name w:val="heading 7"/>
     <w:basedOn w:val="Normal"/>
-    <w:next w:val="BodyText"/>
+    <w:next w:val="Normal"/>
     <w:uiPriority w:val="9"/>
     <w:unhideWhenUsed/>
     <w:qFormat/>
@@ -1196,7 +901,7 @@
   <w:style w:type="paragraph" w:styleId="Heading8">
     <w:name w:val="heading 8"/>
     <w:basedOn w:val="Normal"/>
-    <w:next w:val="BodyText"/>
+    <w:next w:val="Normal"/>
     <w:uiPriority w:val="9"/>
     <w:unhideWhenUsed/>
     <w:qFormat/>
@@ -1214,7 +919,7 @@
   <w:style w:type="paragraph" w:styleId="Heading9">
     <w:name w:val="heading 9"/>
     <w:basedOn w:val="Normal"/>
-    <w:next w:val="BodyText"/>
+    <w:next w:val="Normal"/>
     <w:uiPriority w:val="9"/>
     <w:unhideWhenUsed/>
     <w:qFormat/>
@@ -1256,122 +961,6 @@
     <w:semiHidden/>
     <w:unhideWhenUsed/>
   </w:style>
-  <w:style w:type="paragraph" w:styleId="BodyText">
-    <w:name w:val="Body Text"/>
-    <w:basedOn w:val="Normal"/>
-    <w:link w:val="BodyTextChar"/>
-    <w:qFormat/>
-    <w:pPr>
-      <w:spacing w:before="180" w:after="180"/>
-    </w:pPr>
-  </w:style>
-  <w:style w:type="paragraph" w:customStyle="1" w:styleId="FirstParagraph">
-    <w:name w:val="First Paragraph"/>
-    <w:basedOn w:val="BodyText"/>
-    <w:next w:val="BodyText"/>
-    <w:qFormat/>
-  </w:style>
-  <w:style w:type="paragraph" w:customStyle="1" w:styleId="Compact">
-    <w:name w:val="Compact"/>
-    <w:basedOn w:val="BodyText"/>
-    <w:qFormat/>
-    <w:pPr>
-      <w:spacing w:before="36" w:after="36"/>
-    </w:pPr>
-  </w:style>
-  <w:style w:type="paragraph" w:styleId="Title">
-    <w:name w:val="Title"/>
-    <w:basedOn w:val="Normal"/>
-    <w:next w:val="BodyText"/>
-    <w:qFormat/>
-    <w:rsid w:val="005F0C9D"/>
-    <w:pPr>
-      <w:keepNext/>
-      <w:keepLines/>
-      <w:spacing w:before="480" w:after="240"/>
-      <w:jc w:val="center"/>
-    </w:pPr>
-    <w:rPr>
-      <w:rFonts w:asciiTheme="majorHAnsi" w:eastAsiaTheme="majorEastAsia" w:hAnsiTheme="majorHAnsi" w:cstheme="majorBidi"/>
-      <w:b/>
-      <w:bCs/>
-      <w:color w:val="000000" w:themeColor="text1"/>
-      <w:sz w:val="36"/>
-      <w:szCs w:val="36"/>
-    </w:rPr>
-  </w:style>
-  <w:style w:type="paragraph" w:styleId="Subtitle">
-    <w:name w:val="Subtitle"/>
-    <w:basedOn w:val="Title"/>
-    <w:next w:val="BodyText"/>
-    <w:qFormat/>
-    <w:pPr>
-      <w:spacing w:before="240"/>
-    </w:pPr>
-    <w:rPr>
-      <w:sz w:val="30"/>
-      <w:szCs w:val="30"/>
-    </w:rPr>
-  </w:style>
-  <w:style w:type="paragraph" w:customStyle="1" w:styleId="Author">
-    <w:name w:val="Author"/>
-    <w:next w:val="BodyText"/>
-    <w:qFormat/>
-    <w:pPr>
-      <w:keepNext/>
-      <w:keepLines/>
-      <w:jc w:val="center"/>
-    </w:pPr>
-  </w:style>
-  <w:style w:type="paragraph" w:styleId="Date">
-    <w:name w:val="Date"/>
-    <w:next w:val="BodyText"/>
-    <w:qFormat/>
-    <w:pPr>
-      <w:keepNext/>
-      <w:keepLines/>
-      <w:jc w:val="center"/>
-    </w:pPr>
-  </w:style>
-  <w:style w:type="paragraph" w:customStyle="1" w:styleId="Abstract">
-    <w:name w:val="Abstract"/>
-    <w:basedOn w:val="Normal"/>
-    <w:next w:val="BodyText"/>
-    <w:qFormat/>
-    <w:pPr>
-      <w:keepNext/>
-      <w:keepLines/>
-      <w:spacing w:before="300" w:after="300"/>
-    </w:pPr>
-    <w:rPr>
-      <w:sz w:val="20"/>
-      <w:szCs w:val="20"/>
-    </w:rPr>
-  </w:style>
-  <w:style w:type="paragraph" w:styleId="Bibliography">
-    <w:name w:val="Bibliography"/>
-    <w:basedOn w:val="Normal"/>
-    <w:qFormat/>
-  </w:style>
-  <w:style w:type="paragraph" w:styleId="BlockText">
-    <w:name w:val="Block Text"/>
-    <w:basedOn w:val="BodyText"/>
-    <w:next w:val="BodyText"/>
-    <w:uiPriority w:val="9"/>
-    <w:unhideWhenUsed/>
-    <w:qFormat/>
-    <w:pPr>
-      <w:spacing w:before="100" w:after="100"/>
-      <w:ind w:left="480" w:right="480"/>
-    </w:pPr>
-  </w:style>
-  <w:style w:type="paragraph" w:styleId="FootnoteText">
-    <w:name w:val="footnote text"/>
-    <w:basedOn w:val="Normal"/>
-    <w:uiPriority w:val="9"/>
-    <w:unhideWhenUsed/>
-    <w:qFormat/>
-  </w:style>
   <w:style w:type="table" w:customStyle="1" w:styleId="Table">
     <w:name w:val="Table"/>
     <w:semiHidden/>
@@ -1400,112 +989,6 @@
         <w:vAlign w:val="bottom"/>
       </w:tcPr>
     </w:tblStylePr>
-  </w:style>
-  <w:style w:type="paragraph" w:customStyle="1" w:styleId="DefinitionTerm">
-    <w:name w:val="Definition Term"/>
-    <w:basedOn w:val="Normal"/>
-    <w:next w:val="Definition"/>
-    <w:pPr>
-      <w:keepNext/>
-      <w:keepLines/>
-      <w:spacing w:after="0"/>
-    </w:pPr>
-    <w:rPr>
-      <w:b/>
-    </w:rPr>
-  </w:style>
-  <w:style w:type="paragraph" w:customStyle="1" w:styleId="Definition">
-    <w:name w:val="Definition"/>
-    <w:basedOn w:val="Normal"/>
-  </w:style>
-  <w:style w:type="paragraph" w:styleId="Caption">
-    <w:name w:val="caption"/>
-    <w:basedOn w:val="Normal"/>
-    <w:link w:val="CaptionChar"/>
-    <w:pPr>
-      <w:spacing w:after="120"/>
-    </w:pPr>
-    <w:rPr>
-      <w:i/>
-    </w:rPr>
-  </w:style>
-  <w:style w:type="paragraph" w:customStyle="1" w:styleId="TableCaption">
-    <w:name w:val="Table Caption"/>
-    <w:basedOn w:val="Caption"/>
-    <w:pPr>
-      <w:keepNext/>
-    </w:pPr>
-  </w:style>
-  <w:style w:type="paragraph" w:customStyle="1" w:styleId="ImageCaption">
-    <w:name w:val="Image Caption"/>
-    <w:basedOn w:val="Caption"/>
-  </w:style>
-  <w:style w:type="paragraph" w:customStyle="1" w:styleId="Figure">
-    <w:name w:val="Figure"/>
-    <w:basedOn w:val="Normal"/>
-  </w:style>
-  <w:style w:type="paragraph" w:customStyle="1" w:styleId="CaptionedFigure">
-    <w:name w:val="Captioned Figure"/>
-    <w:basedOn w:val="Figure"/>
-    <w:pPr>
-      <w:keepNext/>
-    </w:pPr>
-  </w:style>
-  <w:style w:type="character" w:customStyle="1" w:styleId="CaptionChar">
-    <w:name w:val="Caption Char"/>
-    <w:basedOn w:val="DefaultParagraphFont"/>
-    <w:link w:val="Caption"/>
-  </w:style>
-  <w:style w:type="character" w:customStyle="1" w:styleId="VerbatimChar">
-    <w:name w:val="Verbatim Char"/>
-    <w:basedOn w:val="CaptionChar"/>
-    <w:rPr>
-      <w:rFonts w:ascii="Consolas" w:hAnsi="Consolas"/>
-      <w:sz w:val="22"/>
-    </w:rPr>
-  </w:style>
-  <w:style w:type="character" w:customStyle="1" w:styleId="SectionNumber">
-    <w:name w:val="Section Number"/>
-    <w:basedOn w:val="CaptionChar"/>
-  </w:style>
-  <w:style w:type="character" w:styleId="FootnoteReference">
-    <w:name w:val="footnote reference"/>
-    <w:basedOn w:val="CaptionChar"/>
-    <w:rPr>
-      <w:vertAlign w:val="superscript"/>
-    </w:rPr>
-  </w:style>
-  <w:style w:type="character" w:styleId="Hyperlink">
-    <w:name w:val="Hyperlink"/>
-    <w:basedOn w:val="CaptionChar"/>
-    <w:rsid w:val="002179B5"/>
-    <w:rPr>
-      <w:color w:val="1F497D" w:themeColor="text2"/>
-      <w:u w:val="single"/>
-    </w:rPr>
-  </w:style>
-  <w:style w:type="paragraph" w:styleId="TOCHeading">
-    <w:name w:val="TOC Heading"/>
-    <w:basedOn w:val="Heading1"/>
-    <w:next w:val="BodyText"/>
-    <w:uiPriority w:val="39"/>
-    <w:unhideWhenUsed/>
-    <w:qFormat/>
-    <w:pPr>
-      <w:spacing w:before="240" w:line="259" w:lineRule="auto"/>
-      <w:outlineLvl w:val="9"/>
-    </w:pPr>
-    <w:rPr>
-      <w:b w:val="0"/>
-      <w:bCs w:val="0"/>
-      <w:color w:val="365F91" w:themeColor="accent1" w:themeShade="BF"/>
-    </w:rPr>
-  </w:style>
-  <w:style w:type="character" w:customStyle="1" w:styleId="BodyTextChar">
-    <w:name w:val="Body Text Char"/>
-    <w:basedOn w:val="DefaultParagraphFont"/>
-    <w:link w:val="BodyText"/>
-    <w:rsid w:val="005F0C9D"/>
   </w:style>
 </w:styles>
 </file>

</xml_diff>